<commit_message>
final v2, added small documentation
</commit_message>
<xml_diff>
--- a/Protokoll.docx
+++ b/Protokoll.docx
@@ -692,6 +692,119 @@
           <w:lang w:val="hu-HU"/>
         </w:rPr>
         <w:t>Kilép a privát chat ablakból, visszalép a genral chat ablakba (és ugyanúgy mutatja az előző üzeneteket, és a felhasználólistát is.)</w:t>
+      </w:r>
+    </w:p>
+    <w:p>
+      <w:pPr>
+        <w:jc w:val="both"/>
+        <w:rPr>
+          <w:lang w:val="hu-HU"/>
+        </w:rPr>
+      </w:pPr>
+    </w:p>
+    <w:p>
+      <w:pPr>
+        <w:jc w:val="center"/>
+        <w:rPr>
+          <w:b/>
+          <w:sz w:val="28"/>
+          <w:szCs w:val="28"/>
+          <w:lang w:val="hu-HU"/>
+        </w:rPr>
+      </w:pPr>
+      <w:r>
+        <w:rPr>
+          <w:b/>
+          <w:sz w:val="28"/>
+          <w:szCs w:val="28"/>
+          <w:lang w:val="hu-HU"/>
+        </w:rPr>
+        <w:t>Adatbázis</w:t>
+      </w:r>
+    </w:p>
+    <w:p>
+      <w:pPr>
+        <w:rPr>
+          <w:lang w:val="hu-HU"/>
+        </w:rPr>
+      </w:pPr>
+      <w:r>
+        <w:rPr>
+          <w:lang w:val="hu-HU"/>
+        </w:rPr>
+        <w:drawing>
+          <wp:inline distT="0" distB="0" distL="0" distR="0" wp14:anchorId="13F8104E" wp14:editId="4EC2CD79">
+            <wp:extent cx="4372585" cy="4048690"/>
+            <wp:effectExtent l="0" t="0" r="9525" b="9525"/>
+            <wp:docPr id="4" name="Picture 4"/>
+            <wp:cNvGraphicFramePr>
+              <a:graphicFrameLocks xmlns:a="http://schemas.openxmlformats.org/drawingml/2006/main" noChangeAspect="1"/>
+            </wp:cNvGraphicFramePr>
+            <a:graphic xmlns:a="http://schemas.openxmlformats.org/drawingml/2006/main">
+              <a:graphicData uri="http://schemas.openxmlformats.org/drawingml/2006/picture">
+                <pic:pic xmlns:pic="http://schemas.openxmlformats.org/drawingml/2006/picture">
+                  <pic:nvPicPr>
+                    <pic:cNvPr id="1" name=""/>
+                    <pic:cNvPicPr/>
+                  </pic:nvPicPr>
+                  <pic:blipFill>
+                    <a:blip r:embed="rId8"/>
+                    <a:stretch>
+                      <a:fillRect/>
+                    </a:stretch>
+                  </pic:blipFill>
+                  <pic:spPr>
+                    <a:xfrm>
+                      <a:off x="0" y="0"/>
+                      <a:ext cx="4372585" cy="4048690"/>
+                    </a:xfrm>
+                    <a:prstGeom prst="rect">
+                      <a:avLst/>
+                    </a:prstGeom>
+                  </pic:spPr>
+                </pic:pic>
+              </a:graphicData>
+            </a:graphic>
+          </wp:inline>
+        </w:drawing>
+      </w:r>
+    </w:p>
+    <w:p>
+      <w:pPr>
+        <w:rPr>
+          <w:lang w:val="hu-HU"/>
+        </w:rPr>
+      </w:pPr>
+      <w:r>
+        <w:rPr>
+          <w:lang w:val="hu-HU"/>
+        </w:rPr>
+        <w:t xml:space="preserve">Legelső használatnál le kell futtatni az </w:t>
+      </w:r>
+      <w:r>
+        <w:rPr>
+          <w:i/>
+          <w:lang w:val="hu-HU"/>
+        </w:rPr>
+        <w:t>insert_users</w:t>
+      </w:r>
+      <w:r>
+        <w:rPr>
+          <w:lang w:val="hu-HU"/>
+        </w:rPr>
+        <w:t xml:space="preserve"> állományt </w:t>
+      </w:r>
+      <w:r>
+        <w:rPr>
+          <w:lang w:val="hu-HU"/>
+        </w:rPr>
+        <w:t>(Database mappa)</w:t>
+      </w:r>
+      <w:r>
+        <w:rPr>
+          <w:lang w:val="hu-HU"/>
+        </w:rPr>
+        <w:t>.</w:t>
       </w:r>
       <w:bookmarkStart w:id="0" w:name="_GoBack"/>
       <w:bookmarkEnd w:id="0"/>

</xml_diff>